<commit_message>
Change host and dbms.
</commit_message>
<xml_diff>
--- a/Resources/Documentation/Technologies.docx
+++ b/Resources/Documentation/Technologies.docx
@@ -1,6 +1,6 @@
 
 <file path=word/document.xml><?xml version="1.0" encoding="utf-8"?>
-<w:document xmlns:wpc="http://schemas.microsoft.com/office/word/2010/wordprocessingCanvas" xmlns:cx="http://schemas.microsoft.com/office/drawing/2014/chartex" xmlns:mc="http://schemas.openxmlformats.org/markup-compatibility/2006" xmlns:o="urn:schemas-microsoft-com:office:office" xmlns:r="http://schemas.openxmlformats.org/officeDocument/2006/relationships" xmlns:m="http://schemas.openxmlformats.org/officeDocument/2006/math" xmlns:v="urn:schemas-microsoft-com:vml" xmlns:wp14="http://schemas.microsoft.com/office/word/2010/wordprocessingDrawing" xmlns:wp="http://schemas.openxmlformats.org/drawingml/2006/wordprocessingDrawing" xmlns:w10="urn:schemas-microsoft-com:office:word" xmlns:w="http://schemas.openxmlformats.org/wordprocessingml/2006/main" xmlns:w14="http://schemas.microsoft.com/office/word/2010/wordml" xmlns:w15="http://schemas.microsoft.com/office/word/2012/wordml" xmlns:w16se="http://schemas.microsoft.com/office/word/2015/wordml/symex" xmlns:wpg="http://schemas.microsoft.com/office/word/2010/wordprocessingGroup" xmlns:wpi="http://schemas.microsoft.com/office/word/2010/wordprocessingInk" xmlns:wne="http://schemas.microsoft.com/office/word/2006/wordml" xmlns:wps="http://schemas.microsoft.com/office/word/2010/wordprocessingShape" mc:Ignorable="w14 w15 w16se wp14">
+<w:document xmlns:wpc="http://schemas.microsoft.com/office/word/2010/wordprocessingCanvas" xmlns:cx="http://schemas.microsoft.com/office/drawing/2014/chartex" xmlns:cx1="http://schemas.microsoft.com/office/drawing/2015/9/8/chartex" xmlns:cx2="http://schemas.microsoft.com/office/drawing/2015/10/21/chartex" xmlns:cx3="http://schemas.microsoft.com/office/drawing/2016/5/9/chartex" xmlns:cx4="http://schemas.microsoft.com/office/drawing/2016/5/10/chartex" xmlns:cx5="http://schemas.microsoft.com/office/drawing/2016/5/11/chartex" xmlns:cx6="http://schemas.microsoft.com/office/drawing/2016/5/12/chartex" xmlns:cx7="http://schemas.microsoft.com/office/drawing/2016/5/13/chartex" xmlns:cx8="http://schemas.microsoft.com/office/drawing/2016/5/14/chartex" xmlns:mc="http://schemas.openxmlformats.org/markup-compatibility/2006" xmlns:aink="http://schemas.microsoft.com/office/drawing/2016/ink" xmlns:am3d="http://schemas.microsoft.com/office/drawing/2017/model3d" xmlns:o="urn:schemas-microsoft-com:office:office" xmlns:r="http://schemas.openxmlformats.org/officeDocument/2006/relationships" xmlns:m="http://schemas.openxmlformats.org/officeDocument/2006/math" xmlns:v="urn:schemas-microsoft-com:vml" xmlns:wp14="http://schemas.microsoft.com/office/word/2010/wordprocessingDrawing" xmlns:wp="http://schemas.openxmlformats.org/drawingml/2006/wordprocessingDrawing" xmlns:w10="urn:schemas-microsoft-com:office:word" xmlns:w="http://schemas.openxmlformats.org/wordprocessingml/2006/main" xmlns:w14="http://schemas.microsoft.com/office/word/2010/wordml" xmlns:w15="http://schemas.microsoft.com/office/word/2012/wordml" xmlns:w16cid="http://schemas.microsoft.com/office/word/2016/wordml/cid" xmlns:w16se="http://schemas.microsoft.com/office/word/2015/wordml/symex" xmlns:wpg="http://schemas.microsoft.com/office/word/2010/wordprocessingGroup" xmlns:wpi="http://schemas.microsoft.com/office/word/2010/wordprocessingInk" xmlns:wne="http://schemas.microsoft.com/office/word/2006/wordml" xmlns:wps="http://schemas.microsoft.com/office/word/2010/wordprocessingShape" mc:Ignorable="w14 w15 w16se w16cid wp14">
   <w:body>
     <w:p>
       <w:pPr>
@@ -41,416 +41,480 @@
           <w:lang w:val="en-US"/>
         </w:rPr>
       </w:pPr>
+    </w:p>
+    <w:p>
+      <w:pPr>
+        <w:rPr>
+          <w:b/>
+          <w:sz w:val="24"/>
+          <w:szCs w:val="24"/>
+          <w:lang w:val="en-US"/>
+        </w:rPr>
+      </w:pPr>
+      <w:r>
+        <w:rPr>
+          <w:b/>
+          <w:sz w:val="24"/>
+          <w:szCs w:val="24"/>
+          <w:lang w:val="en-US"/>
+        </w:rPr>
+        <w:t>Modeling:</w:t>
+      </w:r>
+    </w:p>
+    <w:p>
+      <w:pPr>
+        <w:rPr>
+          <w:sz w:val="24"/>
+          <w:szCs w:val="24"/>
+          <w:lang w:val="en-US"/>
+        </w:rPr>
+      </w:pPr>
+      <w:r>
+        <w:rPr>
+          <w:sz w:val="24"/>
+          <w:szCs w:val="24"/>
+          <w:lang w:val="en-US"/>
+        </w:rPr>
+        <w:t xml:space="preserve">For the modeling part of the development, </w:t>
+      </w:r>
+      <w:proofErr w:type="spellStart"/>
+      <w:r>
+        <w:rPr>
+          <w:sz w:val="24"/>
+          <w:szCs w:val="24"/>
+          <w:lang w:val="en-US"/>
+        </w:rPr>
+        <w:t>StarUML</w:t>
+      </w:r>
+      <w:proofErr w:type="spellEnd"/>
+      <w:r>
+        <w:rPr>
+          <w:sz w:val="24"/>
+          <w:szCs w:val="24"/>
+          <w:lang w:val="en-US"/>
+        </w:rPr>
+        <w:t xml:space="preserve"> was used.</w:t>
+      </w:r>
+      <w:r>
+        <w:rPr>
+          <w:sz w:val="24"/>
+          <w:szCs w:val="24"/>
+          <w:lang w:val="en-US"/>
+        </w:rPr>
+        <w:t xml:space="preserve"> </w:t>
+      </w:r>
+      <w:proofErr w:type="spellStart"/>
+      <w:r>
+        <w:rPr>
+          <w:sz w:val="24"/>
+          <w:szCs w:val="24"/>
+          <w:lang w:val="en-US"/>
+        </w:rPr>
+        <w:t>S</w:t>
+      </w:r>
+      <w:r>
+        <w:rPr>
+          <w:sz w:val="24"/>
+          <w:szCs w:val="24"/>
+          <w:lang w:val="en-US"/>
+        </w:rPr>
+        <w:t>tarUML</w:t>
+      </w:r>
+      <w:proofErr w:type="spellEnd"/>
+      <w:r>
+        <w:rPr>
+          <w:sz w:val="24"/>
+          <w:szCs w:val="24"/>
+          <w:lang w:val="en-US"/>
+        </w:rPr>
+        <w:t xml:space="preserve"> is an open-source software modeling tool aimed to sup</w:t>
+      </w:r>
+      <w:r>
+        <w:rPr>
+          <w:sz w:val="24"/>
+          <w:szCs w:val="24"/>
+          <w:lang w:val="en-US"/>
+        </w:rPr>
+        <w:t>port agile and conci</w:t>
+      </w:r>
+      <w:r>
+        <w:rPr>
+          <w:sz w:val="24"/>
+          <w:szCs w:val="24"/>
+          <w:lang w:val="en-US"/>
+        </w:rPr>
+        <w:t>se modeling. Since the tool supports most of the diagram types specified in UML 2.0, it made the modeling phase of the development much smoother.</w:t>
+      </w:r>
+    </w:p>
+    <w:p>
+      <w:pPr>
+        <w:rPr>
+          <w:b/>
+          <w:sz w:val="24"/>
+          <w:szCs w:val="24"/>
+          <w:lang w:val="en-US"/>
+        </w:rPr>
+      </w:pPr>
+      <w:r>
+        <w:rPr>
+          <w:b/>
+          <w:sz w:val="24"/>
+          <w:szCs w:val="24"/>
+          <w:lang w:val="en-US"/>
+        </w:rPr>
+        <w:t>IDE:</w:t>
+      </w:r>
+    </w:p>
+    <w:p>
+      <w:pPr>
+        <w:rPr>
+          <w:sz w:val="24"/>
+          <w:szCs w:val="24"/>
+          <w:lang w:val="en-US"/>
+        </w:rPr>
+      </w:pPr>
+      <w:r>
+        <w:rPr>
+          <w:sz w:val="24"/>
+          <w:szCs w:val="24"/>
+          <w:lang w:val="en-US"/>
+        </w:rPr>
+        <w:t>We aimed for developing a desktop application, making use of tools developed my Microsoft.</w:t>
+      </w:r>
+      <w:r>
+        <w:rPr>
+          <w:sz w:val="24"/>
+          <w:szCs w:val="24"/>
+          <w:lang w:val="en-US"/>
+        </w:rPr>
+        <w:t xml:space="preserve"> </w:t>
+      </w:r>
+      <w:r>
+        <w:rPr>
+          <w:sz w:val="24"/>
+          <w:szCs w:val="24"/>
+          <w:lang w:val="en-US"/>
+        </w:rPr>
+        <w:t xml:space="preserve">One of the first decisions made regarding implementation was about the IDE. </w:t>
+      </w:r>
+      <w:r>
+        <w:rPr>
+          <w:sz w:val="24"/>
+          <w:szCs w:val="24"/>
+          <w:lang w:val="en-US"/>
+        </w:rPr>
+        <w:t>We decided to use Visual Studio. This IDE enables easy application development for all platforms, in any language, especially for platforms and languages also developed by Microsoft, like the ones we chose. Also, the extensions provided by Visual Studio saved considerable amounts of time when it came to writing code.</w:t>
+      </w:r>
+    </w:p>
+    <w:p>
+      <w:pPr>
+        <w:rPr>
+          <w:b/>
+          <w:sz w:val="24"/>
+          <w:szCs w:val="24"/>
+          <w:lang w:val="en-US"/>
+        </w:rPr>
+      </w:pPr>
+      <w:r>
+        <w:rPr>
+          <w:b/>
+          <w:sz w:val="24"/>
+          <w:szCs w:val="24"/>
+          <w:lang w:val="en-US"/>
+        </w:rPr>
+        <w:t>Programming language, UI</w:t>
+      </w:r>
+      <w:r>
+        <w:rPr>
+          <w:b/>
+          <w:sz w:val="24"/>
+          <w:szCs w:val="24"/>
+          <w:lang w:val="en-US"/>
+        </w:rPr>
+        <w:t>:</w:t>
+      </w:r>
+    </w:p>
+    <w:p>
+      <w:pPr>
+        <w:rPr>
+          <w:sz w:val="24"/>
+          <w:szCs w:val="24"/>
+          <w:lang w:val="en-US"/>
+        </w:rPr>
+      </w:pPr>
+      <w:r>
+        <w:rPr>
+          <w:sz w:val="24"/>
+          <w:szCs w:val="24"/>
+          <w:lang w:val="en-US"/>
+        </w:rPr>
+        <w:t>In terms of programming languages, C# was chosen, because it is a widely-used general-purpose object-oriented language, commonly used for developing desktop applications.</w:t>
+      </w:r>
+      <w:r>
+        <w:rPr>
+          <w:sz w:val="24"/>
+          <w:szCs w:val="24"/>
+          <w:lang w:val="en-US"/>
+        </w:rPr>
+        <w:t xml:space="preserve"> In order to keep consistent with the family of technologies used, the UI was made in the Windows Presentation Foundation framework. WPF is a UI framework used to create desktop client applications, and it is a subset of the .NET framework. From one hand, WPF proved to be a good choice from the chosen programming language’s point of view, from the other hand WPF supports a broad set of application development feature that we made</w:t>
+      </w:r>
+      <w:r>
+        <w:rPr>
+          <w:sz w:val="24"/>
+          <w:szCs w:val="24"/>
+          <w:lang w:val="en-US"/>
+        </w:rPr>
+        <w:t xml:space="preserve"> good</w:t>
+      </w:r>
+      <w:r>
+        <w:rPr>
+          <w:sz w:val="24"/>
+          <w:szCs w:val="24"/>
+          <w:lang w:val="en-US"/>
+        </w:rPr>
+        <w:t xml:space="preserve"> </w:t>
+      </w:r>
+      <w:r>
+        <w:rPr>
+          <w:sz w:val="24"/>
+          <w:szCs w:val="24"/>
+          <w:lang w:val="en-US"/>
+        </w:rPr>
+        <w:t xml:space="preserve">use of during development. </w:t>
+      </w:r>
+    </w:p>
+    <w:p>
+      <w:pPr>
+        <w:rPr>
+          <w:b/>
+          <w:sz w:val="24"/>
+          <w:szCs w:val="24"/>
+          <w:lang w:val="en-US"/>
+        </w:rPr>
+      </w:pPr>
+      <w:r>
+        <w:rPr>
+          <w:b/>
+          <w:sz w:val="24"/>
+          <w:szCs w:val="24"/>
+          <w:lang w:val="en-US"/>
+        </w:rPr>
+        <w:t>ORM</w:t>
+      </w:r>
+      <w:r>
+        <w:rPr>
+          <w:b/>
+          <w:sz w:val="24"/>
+          <w:szCs w:val="24"/>
+          <w:lang w:val="en-US"/>
+        </w:rPr>
+        <w:t>:</w:t>
+      </w:r>
+    </w:p>
+    <w:p>
+      <w:pPr>
+        <w:rPr>
+          <w:sz w:val="24"/>
+          <w:szCs w:val="24"/>
+          <w:lang w:val="en-US"/>
+        </w:rPr>
+      </w:pPr>
+      <w:r>
+        <w:rPr>
+          <w:sz w:val="24"/>
+          <w:szCs w:val="24"/>
+          <w:lang w:val="en-US"/>
+        </w:rPr>
+        <w:t>As Object-Relational-Mapper, we chose to use Entity Framework 7. This framework provides</w:t>
+      </w:r>
+      <w:r>
+        <w:rPr>
+          <w:sz w:val="24"/>
+          <w:szCs w:val="24"/>
+          <w:lang w:val="en-US"/>
+        </w:rPr>
+        <w:t xml:space="preserve"> two </w:t>
+      </w:r>
+      <w:r>
+        <w:rPr>
+          <w:sz w:val="24"/>
+          <w:szCs w:val="24"/>
+          <w:lang w:val="en-US"/>
+        </w:rPr>
+        <w:t>approach</w:t>
+      </w:r>
+      <w:r>
+        <w:rPr>
+          <w:sz w:val="24"/>
+          <w:szCs w:val="24"/>
+          <w:lang w:val="en-US"/>
+        </w:rPr>
+        <w:t>es</w:t>
+      </w:r>
+      <w:r>
+        <w:rPr>
+          <w:sz w:val="24"/>
+          <w:szCs w:val="24"/>
+          <w:lang w:val="en-US"/>
+        </w:rPr>
+        <w:t xml:space="preserve"> to create the c</w:t>
+      </w:r>
+      <w:r>
+        <w:rPr>
+          <w:sz w:val="24"/>
+          <w:szCs w:val="24"/>
+          <w:lang w:val="en-US"/>
+        </w:rPr>
+        <w:t xml:space="preserve">ontext and entities of the application in a consistent manner. We used the database first approach. By doing so, we were able to flexibly modify the entities of the application as well on the code, as well </w:t>
+      </w:r>
+      <w:r>
+        <w:rPr>
+          <w:sz w:val="24"/>
+          <w:szCs w:val="24"/>
+          <w:lang w:val="en-US"/>
+        </w:rPr>
+        <w:t>on the database level, which helped in keeping the code clean and transparent.</w:t>
+      </w:r>
+      <w:r>
+        <w:rPr>
+          <w:sz w:val="24"/>
+          <w:szCs w:val="24"/>
+          <w:lang w:val="en-US"/>
+        </w:rPr>
+        <w:t xml:space="preserve"> </w:t>
+      </w:r>
+    </w:p>
+    <w:p>
+      <w:pPr>
+        <w:spacing w:after="0" w:line="240" w:lineRule="auto"/>
+        <w:rPr>
+          <w:rFonts w:ascii="Arial" w:eastAsia="Times New Roman" w:hAnsi="Arial" w:cs="Arial"/>
+          <w:b/>
+          <w:color w:val="000000"/>
+          <w:lang w:eastAsia="en-GB"/>
+        </w:rPr>
+      </w:pPr>
+      <w:r>
+        <w:rPr>
+          <w:rFonts w:ascii="Arial" w:eastAsia="Times New Roman" w:hAnsi="Arial" w:cs="Arial"/>
+          <w:b/>
+          <w:color w:val="000000"/>
+          <w:lang w:eastAsia="en-GB"/>
+        </w:rPr>
+        <w:t>Data persistency:</w:t>
+      </w:r>
+    </w:p>
+    <w:p>
+      <w:pPr>
+        <w:spacing w:after="0" w:line="240" w:lineRule="auto"/>
+        <w:rPr>
+          <w:rFonts w:ascii="Times New Roman" w:eastAsia="Times New Roman" w:hAnsi="Times New Roman" w:cs="Times New Roman"/>
+          <w:sz w:val="24"/>
+          <w:szCs w:val="24"/>
+          <w:lang w:eastAsia="en-GB"/>
+        </w:rPr>
+      </w:pPr>
+    </w:p>
+    <w:p>
+      <w:pPr>
+        <w:spacing w:after="0" w:line="240" w:lineRule="auto"/>
+        <w:rPr>
+          <w:sz w:val="24"/>
+          <w:szCs w:val="24"/>
+          <w:lang w:val="en-US"/>
+        </w:rPr>
+      </w:pPr>
+      <w:r>
+        <w:rPr>
+          <w:sz w:val="24"/>
+          <w:szCs w:val="24"/>
+          <w:lang w:val="en-US"/>
+        </w:rPr>
+        <w:t>For our data storage we used a service called</w:t>
+      </w:r>
+      <w:r>
+        <w:rPr>
+          <w:sz w:val="24"/>
+          <w:szCs w:val="24"/>
+          <w:lang w:val="en-US"/>
+        </w:rPr>
+        <w:t xml:space="preserve"> </w:t>
+      </w:r>
+      <w:proofErr w:type="spellStart"/>
+      <w:r>
+        <w:rPr>
+          <w:sz w:val="24"/>
+          <w:szCs w:val="24"/>
+          <w:lang w:val="en-US"/>
+        </w:rPr>
+        <w:t>G</w:t>
+      </w:r>
+      <w:r>
+        <w:rPr>
+          <w:sz w:val="24"/>
+          <w:szCs w:val="24"/>
+          <w:lang w:val="en-US"/>
+        </w:rPr>
+        <w:t>ear</w:t>
+      </w:r>
+      <w:r>
+        <w:rPr>
+          <w:sz w:val="24"/>
+          <w:szCs w:val="24"/>
+          <w:lang w:val="en-US"/>
+        </w:rPr>
+        <w:t>H</w:t>
+      </w:r>
+      <w:r>
+        <w:rPr>
+          <w:sz w:val="24"/>
+          <w:szCs w:val="24"/>
+          <w:lang w:val="en-US"/>
+        </w:rPr>
+        <w:t>ost</w:t>
+      </w:r>
+      <w:proofErr w:type="spellEnd"/>
+      <w:r>
+        <w:rPr>
+          <w:sz w:val="24"/>
+          <w:szCs w:val="24"/>
+          <w:lang w:val="en-US"/>
+        </w:rPr>
+        <w:t xml:space="preserve">, which provides a variety of hosting services, including web hosting for </w:t>
+      </w:r>
+      <w:r>
+        <w:rPr>
+          <w:sz w:val="24"/>
+          <w:szCs w:val="24"/>
+          <w:lang w:val="en-US"/>
+        </w:rPr>
+        <w:t>MSSQL</w:t>
+      </w:r>
+      <w:r>
+        <w:rPr>
+          <w:sz w:val="24"/>
+          <w:szCs w:val="24"/>
+          <w:lang w:val="en-US"/>
+        </w:rPr>
+        <w:t xml:space="preserve">. The main reason that led us to host our database on a remote server was that it provided a way of accessing our data in a consistent manner which proved to be especially useful during our application development. As such, </w:t>
+      </w:r>
+      <w:r>
+        <w:rPr>
+          <w:sz w:val="24"/>
+          <w:szCs w:val="24"/>
+          <w:lang w:val="en-US"/>
+        </w:rPr>
+        <w:t>GearHost</w:t>
+      </w:r>
       <w:bookmarkStart w:id="0" w:name="_GoBack"/>
       <w:bookmarkEnd w:id="0"/>
-    </w:p>
-    <w:p>
-      <w:pPr>
-        <w:rPr>
-          <w:b/>
-          <w:sz w:val="24"/>
-          <w:szCs w:val="24"/>
-          <w:lang w:val="en-US"/>
-        </w:rPr>
-      </w:pPr>
-      <w:r>
-        <w:rPr>
-          <w:b/>
-          <w:sz w:val="24"/>
-          <w:szCs w:val="24"/>
-          <w:lang w:val="en-US"/>
-        </w:rPr>
-        <w:t>Modeling:</w:t>
-      </w:r>
-    </w:p>
-    <w:p>
-      <w:pPr>
-        <w:rPr>
-          <w:sz w:val="24"/>
-          <w:szCs w:val="24"/>
-          <w:lang w:val="en-US"/>
-        </w:rPr>
-      </w:pPr>
-      <w:r>
-        <w:rPr>
-          <w:sz w:val="24"/>
-          <w:szCs w:val="24"/>
-          <w:lang w:val="en-US"/>
-        </w:rPr>
-        <w:t xml:space="preserve">For the modeling part of the development, </w:t>
-      </w:r>
-      <w:proofErr w:type="spellStart"/>
-      <w:r>
-        <w:rPr>
-          <w:sz w:val="24"/>
-          <w:szCs w:val="24"/>
-          <w:lang w:val="en-US"/>
-        </w:rPr>
-        <w:t>StarUML</w:t>
-      </w:r>
-      <w:proofErr w:type="spellEnd"/>
-      <w:r>
-        <w:rPr>
-          <w:sz w:val="24"/>
-          <w:szCs w:val="24"/>
-          <w:lang w:val="en-US"/>
-        </w:rPr>
-        <w:t xml:space="preserve"> was used.</w:t>
-      </w:r>
-      <w:r>
-        <w:rPr>
-          <w:sz w:val="24"/>
-          <w:szCs w:val="24"/>
-          <w:lang w:val="en-US"/>
-        </w:rPr>
-        <w:t xml:space="preserve"> </w:t>
-      </w:r>
-      <w:proofErr w:type="spellStart"/>
-      <w:r>
-        <w:rPr>
-          <w:sz w:val="24"/>
-          <w:szCs w:val="24"/>
-          <w:lang w:val="en-US"/>
-        </w:rPr>
-        <w:t>S</w:t>
-      </w:r>
-      <w:r>
-        <w:rPr>
-          <w:sz w:val="24"/>
-          <w:szCs w:val="24"/>
-          <w:lang w:val="en-US"/>
-        </w:rPr>
-        <w:t>tarUML</w:t>
-      </w:r>
-      <w:proofErr w:type="spellEnd"/>
-      <w:r>
-        <w:rPr>
-          <w:sz w:val="24"/>
-          <w:szCs w:val="24"/>
-          <w:lang w:val="en-US"/>
-        </w:rPr>
-        <w:t xml:space="preserve"> is an open-source software modeling tool aimed to sup</w:t>
-      </w:r>
-      <w:r>
-        <w:rPr>
-          <w:sz w:val="24"/>
-          <w:szCs w:val="24"/>
-          <w:lang w:val="en-US"/>
-        </w:rPr>
-        <w:t>port agile and conci</w:t>
-      </w:r>
-      <w:r>
-        <w:rPr>
-          <w:sz w:val="24"/>
-          <w:szCs w:val="24"/>
-          <w:lang w:val="en-US"/>
-        </w:rPr>
-        <w:t>se modeling. Since the tool supports most of the diagram types specified in UML 2.0, it made the modeling phase of the development much smoother.</w:t>
-      </w:r>
-    </w:p>
-    <w:p>
-      <w:pPr>
-        <w:rPr>
-          <w:b/>
-          <w:sz w:val="24"/>
-          <w:szCs w:val="24"/>
-          <w:lang w:val="en-US"/>
-        </w:rPr>
-      </w:pPr>
-      <w:r>
-        <w:rPr>
-          <w:b/>
-          <w:sz w:val="24"/>
-          <w:szCs w:val="24"/>
-          <w:lang w:val="en-US"/>
-        </w:rPr>
-        <w:t>IDE:</w:t>
-      </w:r>
-    </w:p>
-    <w:p>
-      <w:pPr>
-        <w:rPr>
-          <w:sz w:val="24"/>
-          <w:szCs w:val="24"/>
-          <w:lang w:val="en-US"/>
-        </w:rPr>
-      </w:pPr>
-      <w:r>
-        <w:rPr>
-          <w:sz w:val="24"/>
-          <w:szCs w:val="24"/>
-          <w:lang w:val="en-US"/>
-        </w:rPr>
-        <w:t>We aimed for developing a desktop application, making use of tools developed my Microsoft.</w:t>
-      </w:r>
-      <w:r>
-        <w:rPr>
-          <w:sz w:val="24"/>
-          <w:szCs w:val="24"/>
-          <w:lang w:val="en-US"/>
-        </w:rPr>
-        <w:t xml:space="preserve"> </w:t>
-      </w:r>
-      <w:r>
-        <w:rPr>
-          <w:sz w:val="24"/>
-          <w:szCs w:val="24"/>
-          <w:lang w:val="en-US"/>
-        </w:rPr>
-        <w:t xml:space="preserve">One of the first decisions made regarding implementation was about the IDE. </w:t>
-      </w:r>
-      <w:r>
-        <w:rPr>
-          <w:sz w:val="24"/>
-          <w:szCs w:val="24"/>
-          <w:lang w:val="en-US"/>
-        </w:rPr>
-        <w:t>We decided to use Visual Studio. This IDE enables easy application development for all platforms, in any language, especially for platforms and languages also developed by Microsoft, like the ones we chose. Also, the extensions provided by Visual Studio saved considerable amounts of time when it came to writing code.</w:t>
-      </w:r>
-    </w:p>
-    <w:p>
-      <w:pPr>
-        <w:rPr>
-          <w:b/>
-          <w:sz w:val="24"/>
-          <w:szCs w:val="24"/>
-          <w:lang w:val="en-US"/>
-        </w:rPr>
-      </w:pPr>
-      <w:r>
-        <w:rPr>
-          <w:b/>
-          <w:sz w:val="24"/>
-          <w:szCs w:val="24"/>
-          <w:lang w:val="en-US"/>
-        </w:rPr>
-        <w:t>Programming language, UI</w:t>
-      </w:r>
-      <w:r>
-        <w:rPr>
-          <w:b/>
-          <w:sz w:val="24"/>
-          <w:szCs w:val="24"/>
-          <w:lang w:val="en-US"/>
-        </w:rPr>
-        <w:t>:</w:t>
-      </w:r>
-    </w:p>
-    <w:p>
-      <w:pPr>
-        <w:rPr>
-          <w:sz w:val="24"/>
-          <w:szCs w:val="24"/>
-          <w:lang w:val="en-US"/>
-        </w:rPr>
-      </w:pPr>
-      <w:r>
-        <w:rPr>
-          <w:sz w:val="24"/>
-          <w:szCs w:val="24"/>
-          <w:lang w:val="en-US"/>
-        </w:rPr>
-        <w:t>In terms of programming languages, C# was chosen, because it is a widely-used general-purpose object-oriented language, commonly used for developing desktop applications.</w:t>
-      </w:r>
-      <w:r>
-        <w:rPr>
-          <w:sz w:val="24"/>
-          <w:szCs w:val="24"/>
-          <w:lang w:val="en-US"/>
-        </w:rPr>
-        <w:t xml:space="preserve"> In order to keep consistent with the family of technologies used, the UI was made in the Windows Presentation Foundation framework. WPF is a UI framework used to create desktop client applications, and it is a subset of the .NET framework. From one hand, WPF proved to be a good choice from the chosen programming language’s point of view, from the other hand WPF supports a broad set of application development feature that we made</w:t>
-      </w:r>
-      <w:r>
-        <w:rPr>
-          <w:sz w:val="24"/>
-          <w:szCs w:val="24"/>
-          <w:lang w:val="en-US"/>
-        </w:rPr>
-        <w:t xml:space="preserve"> good</w:t>
-      </w:r>
-      <w:r>
-        <w:rPr>
-          <w:sz w:val="24"/>
-          <w:szCs w:val="24"/>
-          <w:lang w:val="en-US"/>
-        </w:rPr>
-        <w:t xml:space="preserve"> </w:t>
-      </w:r>
-      <w:r>
-        <w:rPr>
-          <w:sz w:val="24"/>
-          <w:szCs w:val="24"/>
-          <w:lang w:val="en-US"/>
-        </w:rPr>
-        <w:t xml:space="preserve">use of during development. </w:t>
-      </w:r>
-    </w:p>
-    <w:p>
-      <w:pPr>
-        <w:rPr>
-          <w:b/>
-          <w:sz w:val="24"/>
-          <w:szCs w:val="24"/>
-          <w:lang w:val="en-US"/>
-        </w:rPr>
-      </w:pPr>
-      <w:r>
-        <w:rPr>
-          <w:b/>
-          <w:sz w:val="24"/>
-          <w:szCs w:val="24"/>
-          <w:lang w:val="en-US"/>
-        </w:rPr>
-        <w:t>ORM</w:t>
-      </w:r>
-      <w:r>
-        <w:rPr>
-          <w:b/>
-          <w:sz w:val="24"/>
-          <w:szCs w:val="24"/>
-          <w:lang w:val="en-US"/>
-        </w:rPr>
-        <w:t>:</w:t>
-      </w:r>
-    </w:p>
-    <w:p>
-      <w:pPr>
-        <w:rPr>
-          <w:sz w:val="24"/>
-          <w:szCs w:val="24"/>
-          <w:lang w:val="en-US"/>
-        </w:rPr>
-      </w:pPr>
-      <w:r>
-        <w:rPr>
-          <w:sz w:val="24"/>
-          <w:szCs w:val="24"/>
-          <w:lang w:val="en-US"/>
-        </w:rPr>
-        <w:t>As Object-Relational-Mapper, we chose to use Entity Framework 7. This framework provides</w:t>
-      </w:r>
-      <w:r>
-        <w:rPr>
-          <w:sz w:val="24"/>
-          <w:szCs w:val="24"/>
-          <w:lang w:val="en-US"/>
-        </w:rPr>
-        <w:t xml:space="preserve"> two </w:t>
-      </w:r>
-      <w:r>
-        <w:rPr>
-          <w:sz w:val="24"/>
-          <w:szCs w:val="24"/>
-          <w:lang w:val="en-US"/>
-        </w:rPr>
-        <w:t>approach</w:t>
-      </w:r>
-      <w:r>
-        <w:rPr>
-          <w:sz w:val="24"/>
-          <w:szCs w:val="24"/>
-          <w:lang w:val="en-US"/>
-        </w:rPr>
-        <w:t>es</w:t>
-      </w:r>
-      <w:r>
-        <w:rPr>
-          <w:sz w:val="24"/>
-          <w:szCs w:val="24"/>
-          <w:lang w:val="en-US"/>
-        </w:rPr>
-        <w:t xml:space="preserve"> to create the c</w:t>
-      </w:r>
-      <w:r>
-        <w:rPr>
-          <w:sz w:val="24"/>
-          <w:szCs w:val="24"/>
-          <w:lang w:val="en-US"/>
-        </w:rPr>
-        <w:t xml:space="preserve">ontext and entities of the application in a consistent manner. We used the database first approach. By doing so, we were able to flexibly modify the entities of the application as well on the code, as well </w:t>
-      </w:r>
-      <w:r>
-        <w:rPr>
-          <w:sz w:val="24"/>
-          <w:szCs w:val="24"/>
-          <w:lang w:val="en-US"/>
-        </w:rPr>
-        <w:t>on the database level, which helped in keeping the code clean and transparent.</w:t>
-      </w:r>
-      <w:r>
-        <w:rPr>
-          <w:sz w:val="24"/>
-          <w:szCs w:val="24"/>
-          <w:lang w:val="en-US"/>
-        </w:rPr>
-        <w:t xml:space="preserve"> </w:t>
-      </w:r>
-    </w:p>
-    <w:p>
-      <w:pPr>
-        <w:spacing w:after="0" w:line="240" w:lineRule="auto"/>
-        <w:rPr>
-          <w:rFonts w:ascii="Arial" w:eastAsia="Times New Roman" w:hAnsi="Arial" w:cs="Arial"/>
-          <w:b/>
-          <w:color w:val="000000"/>
-          <w:lang w:eastAsia="en-GB"/>
-        </w:rPr>
-      </w:pPr>
-      <w:r>
-        <w:rPr>
-          <w:rFonts w:ascii="Arial" w:eastAsia="Times New Roman" w:hAnsi="Arial" w:cs="Arial"/>
-          <w:b/>
-          <w:color w:val="000000"/>
-          <w:lang w:eastAsia="en-GB"/>
-        </w:rPr>
-        <w:t>Data persistency:</w:t>
-      </w:r>
-    </w:p>
-    <w:p>
-      <w:pPr>
-        <w:spacing w:after="0" w:line="240" w:lineRule="auto"/>
-        <w:rPr>
-          <w:rFonts w:ascii="Times New Roman" w:eastAsia="Times New Roman" w:hAnsi="Times New Roman" w:cs="Times New Roman"/>
-          <w:sz w:val="24"/>
-          <w:szCs w:val="24"/>
-          <w:lang w:eastAsia="en-GB"/>
-        </w:rPr>
-      </w:pPr>
-    </w:p>
-    <w:p>
-      <w:pPr>
-        <w:spacing w:after="0" w:line="240" w:lineRule="auto"/>
-        <w:rPr>
-          <w:sz w:val="24"/>
-          <w:szCs w:val="24"/>
-          <w:lang w:val="en-US"/>
-        </w:rPr>
-      </w:pPr>
-      <w:r>
-        <w:rPr>
-          <w:sz w:val="24"/>
-          <w:szCs w:val="24"/>
-          <w:lang w:val="en-US"/>
-        </w:rPr>
-        <w:t xml:space="preserve">For our data storage we used a service called 000webhost, which provides a variety of hosting services, including web hosting for PHP and </w:t>
-      </w:r>
-      <w:proofErr w:type="spellStart"/>
-      <w:r>
-        <w:rPr>
-          <w:sz w:val="24"/>
-          <w:szCs w:val="24"/>
-          <w:lang w:val="en-US"/>
-        </w:rPr>
-        <w:t>MySql</w:t>
-      </w:r>
-      <w:proofErr w:type="spellEnd"/>
-      <w:r>
-        <w:rPr>
-          <w:sz w:val="24"/>
-          <w:szCs w:val="24"/>
-          <w:lang w:val="en-US"/>
-        </w:rPr>
-        <w:t>. The main reason that led us to host our database on a remote server was that it provided a way of accessing our data in a consistent manner which proved to be especially useful during our application development. As such, 000webhost was a rather straightforward choice as its services were completely free to use and reliable.</w:t>
+      <w:r>
+        <w:rPr>
+          <w:sz w:val="24"/>
+          <w:szCs w:val="24"/>
+          <w:lang w:val="en-US"/>
+        </w:rPr>
+        <w:t xml:space="preserve"> was a rather straightforward choice as its services were completely free to use and reliable.</w:t>
       </w:r>
     </w:p>
     <w:p>
@@ -511,6 +575,7 @@
           <w:color w:val="000000"/>
           <w:lang w:eastAsia="en-GB"/>
         </w:rPr>
+        <w:lastRenderedPageBreak/>
         <w:t>Version Control:</w:t>
       </w:r>
     </w:p>
@@ -681,7 +746,7 @@
 </file>
 
 <file path=word/styles.xml><?xml version="1.0" encoding="utf-8"?>
-<w:styles xmlns:mc="http://schemas.openxmlformats.org/markup-compatibility/2006" xmlns:r="http://schemas.openxmlformats.org/officeDocument/2006/relationships" xmlns:w="http://schemas.openxmlformats.org/wordprocessingml/2006/main" xmlns:w14="http://schemas.microsoft.com/office/word/2010/wordml" xmlns:w15="http://schemas.microsoft.com/office/word/2012/wordml" xmlns:w16se="http://schemas.microsoft.com/office/word/2015/wordml/symex" mc:Ignorable="w14 w15 w16se">
+<w:styles xmlns:mc="http://schemas.openxmlformats.org/markup-compatibility/2006" xmlns:r="http://schemas.openxmlformats.org/officeDocument/2006/relationships" xmlns:w="http://schemas.openxmlformats.org/wordprocessingml/2006/main" xmlns:w14="http://schemas.microsoft.com/office/word/2010/wordml" xmlns:w15="http://schemas.microsoft.com/office/word/2012/wordml" xmlns:w16cid="http://schemas.microsoft.com/office/word/2016/wordml/cid" xmlns:w16se="http://schemas.microsoft.com/office/word/2015/wordml/symex" mc:Ignorable="w14 w15 w16se w16cid">
   <w:docDefaults>
     <w:rPrDefault>
       <w:rPr>
@@ -697,7 +762,7 @@
       </w:pPr>
     </w:pPrDefault>
   </w:docDefaults>
-  <w:latentStyles w:defLockedState="0" w:defUIPriority="99" w:defSemiHidden="0" w:defUnhideWhenUsed="0" w:defQFormat="0" w:count="371">
+  <w:latentStyles w:defLockedState="0" w:defUIPriority="99" w:defSemiHidden="0" w:defUnhideWhenUsed="0" w:defQFormat="0" w:count="375">
     <w:lsdException w:name="Normal" w:uiPriority="0" w:qFormat="1"/>
     <w:lsdException w:name="heading 1" w:uiPriority="9" w:qFormat="1"/>
     <w:lsdException w:name="heading 2" w:semiHidden="1" w:uiPriority="9" w:unhideWhenUsed="1" w:qFormat="1"/>
@@ -803,7 +868,6 @@
     <w:lsdException w:name="HTML Sample" w:semiHidden="1" w:unhideWhenUsed="1"/>
     <w:lsdException w:name="HTML Typewriter" w:semiHidden="1" w:unhideWhenUsed="1"/>
     <w:lsdException w:name="HTML Variable" w:semiHidden="1" w:unhideWhenUsed="1"/>
-    <w:lsdException w:name="Normal Table" w:semiHidden="1" w:unhideWhenUsed="1"/>
     <w:lsdException w:name="annotation subject" w:semiHidden="1" w:unhideWhenUsed="1"/>
     <w:lsdException w:name="No List" w:semiHidden="1" w:unhideWhenUsed="1"/>
     <w:lsdException w:name="Outline List 1" w:semiHidden="1" w:unhideWhenUsed="1"/>
@@ -847,10 +911,8 @@
     <w:lsdException w:name="Table Elegant" w:semiHidden="1" w:unhideWhenUsed="1"/>
     <w:lsdException w:name="Table Professional" w:semiHidden="1" w:unhideWhenUsed="1"/>
     <w:lsdException w:name="Table Subtle 1" w:semiHidden="1" w:unhideWhenUsed="1"/>
-    <w:lsdException w:name="Table Subtle 2" w:semiHidden="1" w:unhideWhenUsed="1"/>
     <w:lsdException w:name="Table Web 1" w:semiHidden="1" w:unhideWhenUsed="1"/>
     <w:lsdException w:name="Table Web 2" w:semiHidden="1" w:unhideWhenUsed="1"/>
-    <w:lsdException w:name="Table Web 3" w:semiHidden="1" w:unhideWhenUsed="1"/>
     <w:lsdException w:name="Balloon Text" w:semiHidden="1" w:unhideWhenUsed="1"/>
     <w:lsdException w:name="Table Grid" w:uiPriority="39"/>
     <w:lsdException w:name="Table Theme" w:semiHidden="1" w:unhideWhenUsed="1"/>
@@ -1069,6 +1131,10 @@
     <w:lsdException w:name="List Table 5 Dark Accent 6" w:uiPriority="50"/>
     <w:lsdException w:name="List Table 6 Colorful Accent 6" w:uiPriority="51"/>
     <w:lsdException w:name="List Table 7 Colorful Accent 6" w:uiPriority="52"/>
+    <w:lsdException w:name="Mention" w:semiHidden="1" w:unhideWhenUsed="1"/>
+    <w:lsdException w:name="Smart Hyperlink" w:semiHidden="1" w:unhideWhenUsed="1"/>
+    <w:lsdException w:name="Hashtag" w:semiHidden="1" w:unhideWhenUsed="1"/>
+    <w:lsdException w:name="Unresolved Mention" w:semiHidden="1" w:unhideWhenUsed="1"/>
   </w:latentStyles>
   <w:style w:type="paragraph" w:default="1" w:styleId="Normal">
     <w:name w:val="Normal"/>

</xml_diff>